<commit_message>
updates, documents, and aws .pem file updated
</commit_message>
<xml_diff>
--- a/documents/final-paper-draft.docx
+++ b/documents/final-paper-draft.docx
@@ -1,6 +1,6 @@
 
 <file path=word/document.xml><?xml version="1.0" encoding="utf-8"?>
-<w:document xmlns:wpc="http://schemas.microsoft.com/office/word/2010/wordprocessingCanvas" xmlns:cx="http://schemas.microsoft.com/office/drawing/2014/chartex" xmlns:cx1="http://schemas.microsoft.com/office/drawing/2015/9/8/chartex" xmlns:cx2="http://schemas.microsoft.com/office/drawing/2015/10/21/chartex" xmlns:cx3="http://schemas.microsoft.com/office/drawing/2016/5/9/chartex" xmlns:cx4="http://schemas.microsoft.com/office/drawing/2016/5/10/chartex" xmlns:cx5="http://schemas.microsoft.com/office/drawing/2016/5/11/chartex" xmlns:cx6="http://schemas.microsoft.com/office/drawing/2016/5/12/chartex" xmlns:cx7="http://schemas.microsoft.com/office/drawing/2016/5/13/chartex" xmlns:cx8="http://schemas.microsoft.com/office/drawing/2016/5/14/chartex" xmlns:mc="http://schemas.openxmlformats.org/markup-compatibility/2006" xmlns:aink="http://schemas.microsoft.com/office/drawing/2016/ink" xmlns:am3d="http://schemas.microsoft.com/office/drawing/2017/model3d" xmlns:o="urn:schemas-microsoft-com:office:office" xmlns:oel="http://schemas.microsoft.com/office/2019/extlst" xmlns:r="http://schemas.openxmlformats.org/officeDocument/2006/relationships" xmlns:m="http://schemas.openxmlformats.org/officeDocument/2006/math" xmlns:v="urn:schemas-microsoft-com:vml" xmlns:wp14="http://schemas.microsoft.com/office/word/2010/wordprocessingDrawing" xmlns:wp="http://schemas.openxmlformats.org/drawingml/2006/wordprocessingDrawing" xmlns:w10="urn:schemas-microsoft-com:office:word" xmlns:w="http://schemas.openxmlformats.org/wordprocessingml/2006/main" xmlns:w14="http://schemas.microsoft.com/office/word/2010/wordml" xmlns:w15="http://schemas.microsoft.com/office/word/2012/wordml" xmlns:w16cex="http://schemas.microsoft.com/office/word/2018/wordml/cex" xmlns:w16cid="http://schemas.microsoft.com/office/word/2016/wordml/cid" xmlns:w16="http://schemas.microsoft.com/office/word/2018/wordml" xmlns:w16sdtdh="http://schemas.microsoft.com/office/word/2020/wordml/sdtdatahash" xmlns:w16se="http://schemas.microsoft.com/office/word/2015/wordml/symex" xmlns:wpg="http://schemas.microsoft.com/office/word/2010/wordprocessingGroup" xmlns:wpi="http://schemas.microsoft.com/office/word/2010/wordprocessingInk" xmlns:wne="http://schemas.microsoft.com/office/word/2006/wordml" xmlns:wps="http://schemas.microsoft.com/office/word/2010/wordprocessingShape" mc:Ignorable="w14 w15 w16se w16cid w16 w16cex w16sdtdh wp14">
+<w:document xmlns:wpc="http://schemas.microsoft.com/office/word/2010/wordprocessingCanvas" xmlns:cx="http://schemas.microsoft.com/office/drawing/2014/chartex" xmlns:cx1="http://schemas.microsoft.com/office/drawing/2015/9/8/chartex" xmlns:cx2="http://schemas.microsoft.com/office/drawing/2015/10/21/chartex" xmlns:cx3="http://schemas.microsoft.com/office/drawing/2016/5/9/chartex" xmlns:cx4="http://schemas.microsoft.com/office/drawing/2016/5/10/chartex" xmlns:cx5="http://schemas.microsoft.com/office/drawing/2016/5/11/chartex" xmlns:cx6="http://schemas.microsoft.com/office/drawing/2016/5/12/chartex" xmlns:cx7="http://schemas.microsoft.com/office/drawing/2016/5/13/chartex" xmlns:cx8="http://schemas.microsoft.com/office/drawing/2016/5/14/chartex" xmlns:mc="http://schemas.openxmlformats.org/markup-compatibility/2006" xmlns:aink="http://schemas.microsoft.com/office/drawing/2016/ink" xmlns:am3d="http://schemas.microsoft.com/office/drawing/2017/model3d" xmlns:o="urn:schemas-microsoft-com:office:office" xmlns:r="http://schemas.openxmlformats.org/officeDocument/2006/relationships" xmlns:m="http://schemas.openxmlformats.org/officeDocument/2006/math" xmlns:v="urn:schemas-microsoft-com:vml" xmlns:wp14="http://schemas.microsoft.com/office/word/2010/wordprocessingDrawing" xmlns:wp="http://schemas.openxmlformats.org/drawingml/2006/wordprocessingDrawing" xmlns:w10="urn:schemas-microsoft-com:office:word" xmlns:w="http://schemas.openxmlformats.org/wordprocessingml/2006/main" xmlns:w14="http://schemas.microsoft.com/office/word/2010/wordml" xmlns:w15="http://schemas.microsoft.com/office/word/2012/wordml" xmlns:w16cex="http://schemas.microsoft.com/office/word/2018/wordml/cex" xmlns:w16cid="http://schemas.microsoft.com/office/word/2016/wordml/cid" xmlns:w16="http://schemas.microsoft.com/office/word/2018/wordml" xmlns:w16sdtdh="http://schemas.microsoft.com/office/word/2020/wordml/sdtdatahash" xmlns:w16se="http://schemas.microsoft.com/office/word/2015/wordml/symex" xmlns:wpg="http://schemas.microsoft.com/office/word/2010/wordprocessingGroup" xmlns:wpi="http://schemas.microsoft.com/office/word/2010/wordprocessingInk" xmlns:wne="http://schemas.microsoft.com/office/word/2006/wordml" xmlns:wps="http://schemas.microsoft.com/office/word/2010/wordprocessingShape" mc:Ignorable="w14 w15 w16se w16cid w16 w16cex w16sdtdh wp14">
   <w:body>
     <w:p>
       <w:pPr>
@@ -373,7 +373,14 @@
           <w:rFonts w:ascii="Times New Roman" w:hAnsi="Times New Roman" w:cs="Times New Roman"/>
           <w:color w:val="000000" w:themeColor="text1"/>
         </w:rPr>
-        <w:t>, stock open and close prices,</w:t>
+        <w:t>, stock open and close prices</w:t>
+      </w:r>
+      <w:r>
+        <w:rPr>
+          <w:rFonts w:ascii="Times New Roman" w:hAnsi="Times New Roman" w:cs="Times New Roman"/>
+          <w:color w:val="000000" w:themeColor="text1"/>
+        </w:rPr>
+        <w:t>,</w:t>
       </w:r>
       <w:r>
         <w:rPr>
@@ -540,49 +547,12 @@
         </w:rPr>
         <w:t xml:space="preserve"> The date column is used to specify input and output rows when trying to use a day’s news to predict the next day’s stock price movement. </w:t>
       </w:r>
-      <w:r>
-        <w:rPr>
-          <w:rFonts w:ascii="Times New Roman" w:hAnsi="Times New Roman" w:cs="Times New Roman"/>
-          <w:color w:val="000000" w:themeColor="text1"/>
-        </w:rPr>
-        <w:t xml:space="preserve">The website column is used to filter specific websites along with being an input parameter for a web scraping template to collect news article contents. Finally, the URL column is also used in the web scraping process as a direct link to the </w:t>
-      </w:r>
-      <w:r>
-        <w:rPr>
-          <w:rFonts w:ascii="Times New Roman" w:hAnsi="Times New Roman" w:cs="Times New Roman"/>
-          <w:color w:val="000000" w:themeColor="text1"/>
-        </w:rPr>
-        <w:t xml:space="preserve">web page </w:t>
-      </w:r>
-      <w:r>
-        <w:rPr>
-          <w:rFonts w:ascii="Times New Roman" w:hAnsi="Times New Roman" w:cs="Times New Roman"/>
-          <w:color w:val="000000" w:themeColor="text1"/>
-        </w:rPr>
-        <w:t xml:space="preserve">that </w:t>
-      </w:r>
-      <w:r>
-        <w:rPr>
-          <w:rFonts w:ascii="Times New Roman" w:hAnsi="Times New Roman" w:cs="Times New Roman"/>
-          <w:color w:val="000000" w:themeColor="text1"/>
-        </w:rPr>
-        <w:t>is</w:t>
-      </w:r>
-      <w:r>
-        <w:rPr>
-          <w:rFonts w:ascii="Times New Roman" w:hAnsi="Times New Roman" w:cs="Times New Roman"/>
-          <w:color w:val="000000" w:themeColor="text1"/>
-        </w:rPr>
-        <w:t xml:space="preserve"> being scraped. </w:t>
-      </w:r>
     </w:p>
     <w:p>
       <w:pPr>
         <w:ind w:firstLine="720"/>
         <w:rPr>
           <w:rFonts w:ascii="Times New Roman" w:hAnsi="Times New Roman" w:cs="Times New Roman"/>
-          <w:b/>
-          <w:bCs/>
           <w:color w:val="000000" w:themeColor="text1"/>
         </w:rPr>
       </w:pPr>
@@ -598,205 +568,47 @@
           <w:rFonts w:ascii="Times New Roman" w:hAnsi="Times New Roman" w:cs="Times New Roman"/>
           <w:color w:val="000000" w:themeColor="text1"/>
         </w:rPr>
-        <w:t>stock open and close prices, along with the market cap values were gathered from Yahoo Finance.</w:t>
-      </w:r>
-      <w:r>
-        <w:rPr>
-          <w:rFonts w:ascii="Times New Roman" w:hAnsi="Times New Roman" w:cs="Times New Roman"/>
-          <w:color w:val="000000" w:themeColor="text1"/>
-        </w:rPr>
-        <w:t xml:space="preserve"> Although only S&amp;P 500 companies are included in this analysis indicating a focus on large companies, an additional column was added to the market cap size of the companies specifying big, bigger, or </w:t>
-      </w:r>
+        <w:t xml:space="preserve">stock open and close prices, along with the market cap values were gathered from Yahoo Finance. </w:t>
+      </w:r>
+    </w:p>
+    <w:p>
+      <w:pPr>
+        <w:pStyle w:val="Heading1"/>
+        <w:rPr>
+          <w:rFonts w:ascii="Times New Roman" w:hAnsi="Times New Roman" w:cs="Times New Roman"/>
+          <w:color w:val="000000" w:themeColor="text1"/>
+        </w:rPr>
+      </w:pPr>
+      <w:r>
+        <w:rPr>
+          <w:rFonts w:ascii="Times New Roman" w:hAnsi="Times New Roman" w:cs="Times New Roman"/>
+          <w:color w:val="000000" w:themeColor="text1"/>
+        </w:rPr>
+        <w:t>Methodology</w:t>
+      </w:r>
+    </w:p>
+    <w:p>
+      <w:pPr>
+        <w:rPr>
+          <w:rFonts w:ascii="Times New Roman" w:hAnsi="Times New Roman" w:cs="Times New Roman"/>
+          <w:color w:val="000000" w:themeColor="text1"/>
+        </w:rPr>
+      </w:pPr>
+    </w:p>
+    <w:p>
+      <w:pPr>
+        <w:pStyle w:val="Heading1"/>
+        <w:rPr>
+          <w:rFonts w:ascii="Times New Roman" w:hAnsi="Times New Roman" w:cs="Times New Roman"/>
+          <w:color w:val="000000" w:themeColor="text1"/>
+        </w:rPr>
+      </w:pPr>
       <w:r>
         <w:rPr>
           <w:rFonts w:ascii="Times New Roman" w:hAnsi="Times New Roman" w:cs="Times New Roman"/>
           <w:color w:val="000000" w:themeColor="text1"/>
         </w:rPr>
         <w:lastRenderedPageBreak/>
-        <w:t>biggest which is broken down by market cap values less than $50 billion, $50-100 billion, and over $100 billion.</w:t>
-      </w:r>
-      <w:r>
-        <w:rPr>
-          <w:rFonts w:ascii="Times New Roman" w:hAnsi="Times New Roman" w:cs="Times New Roman"/>
-          <w:color w:val="000000" w:themeColor="text1"/>
-        </w:rPr>
-        <w:t xml:space="preserve"> </w:t>
-      </w:r>
-      <w:r>
-        <w:rPr>
-          <w:rFonts w:ascii="Times New Roman" w:hAnsi="Times New Roman" w:cs="Times New Roman"/>
-          <w:b/>
-          <w:bCs/>
-          <w:color w:val="000000" w:themeColor="text1"/>
-        </w:rPr>
-        <w:t>Specify any additional price calculations such as movement</w:t>
-      </w:r>
-    </w:p>
-    <w:p>
-      <w:pPr>
-        <w:ind w:firstLine="720"/>
-        <w:rPr>
-          <w:rFonts w:ascii="Times New Roman" w:hAnsi="Times New Roman" w:cs="Times New Roman"/>
-          <w:color w:val="000000" w:themeColor="text1"/>
-        </w:rPr>
-      </w:pPr>
-      <w:r>
-        <w:rPr>
-          <w:rFonts w:ascii="Times New Roman" w:hAnsi="Times New Roman" w:cs="Times New Roman"/>
-          <w:color w:val="000000" w:themeColor="text1"/>
-        </w:rPr>
-        <w:t xml:space="preserve">Some issues that </w:t>
-      </w:r>
-      <w:proofErr w:type="spellStart"/>
-      <w:r>
-        <w:rPr>
-          <w:rFonts w:ascii="Times New Roman" w:hAnsi="Times New Roman" w:cs="Times New Roman"/>
-          <w:color w:val="000000" w:themeColor="text1"/>
-        </w:rPr>
-        <w:t>arised</w:t>
-      </w:r>
-      <w:proofErr w:type="spellEnd"/>
-      <w:r>
-        <w:rPr>
-          <w:rFonts w:ascii="Times New Roman" w:hAnsi="Times New Roman" w:cs="Times New Roman"/>
-          <w:color w:val="000000" w:themeColor="text1"/>
-        </w:rPr>
-        <w:t xml:space="preserve"> during the data collection process included the pure volume of data and inconsistent formats. </w:t>
-      </w:r>
-    </w:p>
-    <w:p>
-      <w:pPr>
-        <w:pStyle w:val="Heading1"/>
-        <w:rPr>
-          <w:rFonts w:ascii="Times New Roman" w:hAnsi="Times New Roman" w:cs="Times New Roman"/>
-          <w:color w:val="000000" w:themeColor="text1"/>
-        </w:rPr>
-      </w:pPr>
-      <w:r>
-        <w:rPr>
-          <w:rFonts w:ascii="Times New Roman" w:hAnsi="Times New Roman" w:cs="Times New Roman"/>
-          <w:color w:val="000000" w:themeColor="text1"/>
-        </w:rPr>
-        <w:t>Methodology</w:t>
-      </w:r>
-    </w:p>
-    <w:p>
-      <w:pPr>
-        <w:rPr>
-          <w:rFonts w:ascii="Times New Roman" w:hAnsi="Times New Roman" w:cs="Times New Roman"/>
-          <w:color w:val="000000" w:themeColor="text1"/>
-        </w:rPr>
-      </w:pPr>
-      <w:r>
-        <w:rPr>
-          <w:rFonts w:ascii="Times New Roman" w:hAnsi="Times New Roman" w:cs="Times New Roman"/>
-          <w:color w:val="000000" w:themeColor="text1"/>
-        </w:rPr>
-        <w:tab/>
-        <w:t>Web scrape news</w:t>
-      </w:r>
-    </w:p>
-    <w:p>
-      <w:pPr>
-        <w:ind w:firstLine="720"/>
-        <w:rPr>
-          <w:rFonts w:ascii="Times New Roman" w:hAnsi="Times New Roman" w:cs="Times New Roman"/>
-          <w:color w:val="000000" w:themeColor="text1"/>
-        </w:rPr>
-      </w:pPr>
-      <w:r>
-        <w:rPr>
-          <w:rFonts w:ascii="Times New Roman" w:hAnsi="Times New Roman" w:cs="Times New Roman"/>
-          <w:color w:val="000000" w:themeColor="text1"/>
-        </w:rPr>
-        <w:t>Sentiment</w:t>
-      </w:r>
-    </w:p>
-    <w:p>
-      <w:pPr>
-        <w:rPr>
-          <w:rFonts w:ascii="Times New Roman" w:hAnsi="Times New Roman" w:cs="Times New Roman"/>
-          <w:color w:val="000000" w:themeColor="text1"/>
-        </w:rPr>
-      </w:pPr>
-      <w:r>
-        <w:rPr>
-          <w:rFonts w:ascii="Times New Roman" w:hAnsi="Times New Roman" w:cs="Times New Roman"/>
-          <w:color w:val="000000" w:themeColor="text1"/>
-        </w:rPr>
-        <w:tab/>
-        <w:t>Readability scores</w:t>
-      </w:r>
-      <w:r>
-        <w:rPr>
-          <w:rFonts w:ascii="Times New Roman" w:hAnsi="Times New Roman" w:cs="Times New Roman"/>
-          <w:color w:val="000000" w:themeColor="text1"/>
-        </w:rPr>
-        <w:t>/</w:t>
-      </w:r>
-      <w:r>
-        <w:rPr>
-          <w:rFonts w:ascii="Times New Roman" w:hAnsi="Times New Roman" w:cs="Times New Roman"/>
-          <w:color w:val="000000" w:themeColor="text1"/>
-        </w:rPr>
-        <w:t>Word counts</w:t>
-      </w:r>
-    </w:p>
-    <w:p>
-      <w:pPr>
-        <w:rPr>
-          <w:rFonts w:ascii="Times New Roman" w:hAnsi="Times New Roman" w:cs="Times New Roman"/>
-          <w:color w:val="000000" w:themeColor="text1"/>
-        </w:rPr>
-      </w:pPr>
-      <w:r>
-        <w:rPr>
-          <w:rFonts w:ascii="Times New Roman" w:hAnsi="Times New Roman" w:cs="Times New Roman"/>
-          <w:color w:val="000000" w:themeColor="text1"/>
-        </w:rPr>
-        <w:tab/>
-        <w:t>AWS EC2</w:t>
-      </w:r>
-    </w:p>
-    <w:p>
-      <w:pPr>
-        <w:rPr>
-          <w:rFonts w:ascii="Times New Roman" w:hAnsi="Times New Roman" w:cs="Times New Roman"/>
-          <w:b/>
-          <w:bCs/>
-          <w:color w:val="000000" w:themeColor="text1"/>
-        </w:rPr>
-      </w:pPr>
-      <w:r>
-        <w:rPr>
-          <w:rFonts w:ascii="Times New Roman" w:hAnsi="Times New Roman" w:cs="Times New Roman"/>
-          <w:color w:val="000000" w:themeColor="text1"/>
-        </w:rPr>
-        <w:tab/>
-      </w:r>
-      <w:r>
-        <w:rPr>
-          <w:rFonts w:ascii="Times New Roman" w:hAnsi="Times New Roman" w:cs="Times New Roman"/>
-          <w:b/>
-          <w:bCs/>
-          <w:color w:val="000000" w:themeColor="text1"/>
-        </w:rPr>
-        <w:t>Add modeling</w:t>
-      </w:r>
-    </w:p>
-    <w:p>
-      <w:pPr>
-        <w:pStyle w:val="Heading1"/>
-        <w:rPr>
-          <w:rFonts w:ascii="Times New Roman" w:hAnsi="Times New Roman" w:cs="Times New Roman"/>
-          <w:color w:val="000000" w:themeColor="text1"/>
-        </w:rPr>
-      </w:pPr>
-      <w:r>
-        <w:rPr>
-          <w:rFonts w:ascii="Times New Roman" w:hAnsi="Times New Roman" w:cs="Times New Roman"/>
-          <w:color w:val="000000" w:themeColor="text1"/>
-        </w:rPr>
         <w:t>Results</w:t>
       </w:r>
     </w:p>

</xml_diff>